<commit_message>
Acabo de hacer la base de la presentación del proyecto, la idea es ir agregandole cosas todos.
</commit_message>
<xml_diff>
--- a/OrgHelper.docx
+++ b/OrgHelper.docx
@@ -4,103 +4,601 @@
   <w:body>
     <w:p>
       <w:pPr>
+        <w:spacing w:after="0"/>
         <w:jc w:val="both"/>
         <w:rPr>
-          <w:sz w:val="72"/>
-          <w:szCs w:val="72"/>
+          <w:rFonts w:ascii="Arial" w:hAnsi="Arial" w:cs="Arial"/>
+          <w:i/>
+          <w:sz w:val="24"/>
+          <w:szCs w:val="24"/>
         </w:rPr>
       </w:pPr>
-      <w:proofErr w:type="spellStart"/>
-      <w:r>
-        <w:rPr>
-          <w:rStyle w:val="Ttulo1Car"/>
-          <w:sz w:val="72"/>
-          <w:szCs w:val="72"/>
-        </w:rPr>
-        <w:t>OrgHelper</w:t>
-      </w:r>
-      <w:proofErr w:type="spellEnd"/>
-      <w:r>
-        <w:rPr>
-          <w:sz w:val="72"/>
-          <w:szCs w:val="72"/>
+      <w:r>
+        <w:rPr>
+          <w:rFonts w:ascii="Arial" w:hAnsi="Arial" w:cs="Arial"/>
+          <w:b/>
+          <w:sz w:val="24"/>
+          <w:szCs w:val="24"/>
+        </w:rPr>
+        <w:t>Nombre del proyecto:</w:t>
+      </w:r>
+      <w:r>
+        <w:rPr>
+          <w:rFonts w:ascii="Arial" w:hAnsi="Arial" w:cs="Arial"/>
+          <w:sz w:val="24"/>
+          <w:szCs w:val="24"/>
+        </w:rPr>
+        <w:t xml:space="preserve"> </w:t>
+      </w:r>
+      <w:proofErr w:type="spellStart"/>
+      <w:r>
+        <w:rPr>
+          <w:rFonts w:ascii="Arial" w:hAnsi="Arial" w:cs="Arial"/>
+          <w:sz w:val="24"/>
+          <w:szCs w:val="24"/>
+        </w:rPr>
+        <w:t>Güilder</w:t>
+      </w:r>
+      <w:proofErr w:type="spellEnd"/>
+      <w:r>
+        <w:rPr>
+          <w:rFonts w:ascii="Arial" w:hAnsi="Arial" w:cs="Arial"/>
+          <w:sz w:val="24"/>
+          <w:szCs w:val="24"/>
+        </w:rPr>
+        <w:t xml:space="preserve"> – </w:t>
+      </w:r>
+      <w:r>
+        <w:rPr>
+          <w:rFonts w:ascii="Arial" w:hAnsi="Arial" w:cs="Arial"/>
+          <w:i/>
+          <w:sz w:val="24"/>
+          <w:szCs w:val="24"/>
+        </w:rPr>
+        <w:t>“El constructor de tus horarios.”</w:t>
+      </w:r>
+    </w:p>
+    <w:p>
+      <w:pPr>
+        <w:spacing w:after="0"/>
+        <w:jc w:val="both"/>
+        <w:rPr>
+          <w:rFonts w:ascii="Arial" w:hAnsi="Arial" w:cs="Arial"/>
+          <w:sz w:val="24"/>
+          <w:szCs w:val="24"/>
+        </w:rPr>
+      </w:pPr>
+      <w:r>
+        <w:rPr>
+          <w:rFonts w:ascii="Arial" w:hAnsi="Arial" w:cs="Arial"/>
+          <w:sz w:val="24"/>
+          <w:szCs w:val="24"/>
         </w:rPr>
         <w:br/>
       </w:r>
+      <w:r>
+        <w:rPr>
+          <w:rFonts w:ascii="Arial" w:hAnsi="Arial" w:cs="Arial"/>
+          <w:b/>
+          <w:sz w:val="24"/>
+          <w:szCs w:val="24"/>
+        </w:rPr>
+        <w:t>Grupo a cargo del proyecto:</w:t>
+      </w:r>
+      <w:r>
+        <w:rPr>
+          <w:rFonts w:ascii="Arial" w:hAnsi="Arial" w:cs="Arial"/>
+          <w:b/>
+          <w:sz w:val="24"/>
+          <w:szCs w:val="24"/>
+        </w:rPr>
+        <w:t xml:space="preserve"> </w:t>
+      </w:r>
+      <w:r>
+        <w:rPr>
+          <w:rFonts w:ascii="Arial" w:hAnsi="Arial" w:cs="Arial"/>
+          <w:sz w:val="24"/>
+          <w:szCs w:val="24"/>
+        </w:rPr>
+        <w:t>“</w:t>
+      </w:r>
+      <w:proofErr w:type="spellStart"/>
+      <w:r>
+        <w:rPr>
+          <w:rFonts w:ascii="Arial" w:hAnsi="Arial" w:cs="Arial"/>
+          <w:sz w:val="24"/>
+          <w:szCs w:val="24"/>
+        </w:rPr>
+        <w:t>NullPointer</w:t>
+      </w:r>
+      <w:proofErr w:type="spellEnd"/>
+      <w:r>
+        <w:rPr>
+          <w:rFonts w:ascii="Arial" w:hAnsi="Arial" w:cs="Arial"/>
+          <w:sz w:val="24"/>
+          <w:szCs w:val="24"/>
+        </w:rPr>
+        <w:t xml:space="preserve"> </w:t>
+      </w:r>
+      <w:proofErr w:type="spellStart"/>
+      <w:r>
+        <w:rPr>
+          <w:rFonts w:ascii="Arial" w:hAnsi="Arial" w:cs="Arial"/>
+          <w:sz w:val="24"/>
+          <w:szCs w:val="24"/>
+        </w:rPr>
+        <w:t>Exception</w:t>
+      </w:r>
+      <w:proofErr w:type="spellEnd"/>
+      <w:r>
+        <w:rPr>
+          <w:rFonts w:ascii="Arial" w:hAnsi="Arial" w:cs="Arial"/>
+          <w:sz w:val="24"/>
+          <w:szCs w:val="24"/>
+        </w:rPr>
+        <w:t>”</w:t>
+      </w:r>
+      <w:r>
+        <w:rPr>
+          <w:rFonts w:ascii="Arial" w:hAnsi="Arial" w:cs="Arial"/>
+          <w:sz w:val="24"/>
+          <w:szCs w:val="24"/>
+        </w:rPr>
+        <w:t>.</w:t>
+      </w:r>
+    </w:p>
+    <w:p>
+      <w:pPr>
+        <w:spacing w:after="0"/>
+        <w:jc w:val="both"/>
+        <w:rPr>
+          <w:rFonts w:ascii="Arial" w:hAnsi="Arial" w:cs="Arial"/>
+          <w:sz w:val="24"/>
+          <w:szCs w:val="24"/>
+        </w:rPr>
+      </w:pPr>
+      <w:r>
+        <w:rPr>
+          <w:rFonts w:ascii="Arial" w:hAnsi="Arial" w:cs="Arial"/>
+          <w:b/>
+          <w:sz w:val="24"/>
+          <w:szCs w:val="24"/>
+        </w:rPr>
+        <w:t>Integrantes del grupo:</w:t>
+      </w:r>
+      <w:r>
+        <w:rPr>
+          <w:rFonts w:ascii="Arial" w:hAnsi="Arial" w:cs="Arial"/>
+          <w:b/>
+          <w:sz w:val="24"/>
+          <w:szCs w:val="24"/>
+        </w:rPr>
+        <w:t xml:space="preserve"> </w:t>
+      </w:r>
+      <w:proofErr w:type="spellStart"/>
+      <w:r>
+        <w:rPr>
+          <w:rFonts w:ascii="Arial" w:hAnsi="Arial" w:cs="Arial"/>
+          <w:i/>
+          <w:sz w:val="24"/>
+          <w:szCs w:val="24"/>
+        </w:rPr>
+        <w:t>Denon</w:t>
+      </w:r>
+      <w:proofErr w:type="spellEnd"/>
+      <w:r>
+        <w:rPr>
+          <w:rFonts w:ascii="Arial" w:hAnsi="Arial" w:cs="Arial"/>
+          <w:i/>
+          <w:sz w:val="24"/>
+          <w:szCs w:val="24"/>
+        </w:rPr>
+        <w:t xml:space="preserve"> Nicole, </w:t>
+      </w:r>
+      <w:proofErr w:type="spellStart"/>
+      <w:r>
+        <w:rPr>
+          <w:rFonts w:ascii="Arial" w:hAnsi="Arial" w:cs="Arial"/>
+          <w:i/>
+          <w:sz w:val="24"/>
+          <w:szCs w:val="24"/>
+        </w:rPr>
+        <w:t>Doti</w:t>
+      </w:r>
+      <w:proofErr w:type="spellEnd"/>
+      <w:r>
+        <w:rPr>
+          <w:rFonts w:ascii="Arial" w:hAnsi="Arial" w:cs="Arial"/>
+          <w:i/>
+          <w:sz w:val="24"/>
+          <w:szCs w:val="24"/>
+        </w:rPr>
+        <w:t xml:space="preserve"> Santiago, </w:t>
+      </w:r>
+      <w:proofErr w:type="spellStart"/>
+      <w:r>
+        <w:rPr>
+          <w:rFonts w:ascii="Arial" w:hAnsi="Arial" w:cs="Arial"/>
+          <w:i/>
+          <w:sz w:val="24"/>
+          <w:szCs w:val="24"/>
+        </w:rPr>
+        <w:t>Gomez</w:t>
+      </w:r>
+      <w:proofErr w:type="spellEnd"/>
+      <w:r>
+        <w:rPr>
+          <w:rFonts w:ascii="Arial" w:hAnsi="Arial" w:cs="Arial"/>
+          <w:i/>
+          <w:sz w:val="24"/>
+          <w:szCs w:val="24"/>
+        </w:rPr>
+        <w:t xml:space="preserve"> Mauro, </w:t>
+      </w:r>
+      <w:proofErr w:type="spellStart"/>
+      <w:r>
+        <w:rPr>
+          <w:rFonts w:ascii="Arial" w:hAnsi="Arial" w:cs="Arial"/>
+          <w:i/>
+          <w:sz w:val="24"/>
+          <w:szCs w:val="24"/>
+        </w:rPr>
+        <w:t>Hromek</w:t>
+      </w:r>
+      <w:proofErr w:type="spellEnd"/>
+      <w:r>
+        <w:rPr>
+          <w:rFonts w:ascii="Arial" w:hAnsi="Arial" w:cs="Arial"/>
+          <w:i/>
+          <w:sz w:val="24"/>
+          <w:szCs w:val="24"/>
+        </w:rPr>
+        <w:t xml:space="preserve"> Erik, </w:t>
+      </w:r>
+      <w:proofErr w:type="spellStart"/>
+      <w:r>
+        <w:rPr>
+          <w:rFonts w:ascii="Arial" w:hAnsi="Arial" w:cs="Arial"/>
+          <w:i/>
+          <w:sz w:val="24"/>
+          <w:szCs w:val="24"/>
+        </w:rPr>
+        <w:t>Lescano</w:t>
+      </w:r>
+      <w:proofErr w:type="spellEnd"/>
+      <w:r>
+        <w:rPr>
+          <w:rFonts w:ascii="Arial" w:hAnsi="Arial" w:cs="Arial"/>
+          <w:i/>
+          <w:sz w:val="24"/>
+          <w:szCs w:val="24"/>
+        </w:rPr>
+        <w:t xml:space="preserve"> </w:t>
+      </w:r>
+      <w:proofErr w:type="spellStart"/>
+      <w:r>
+        <w:rPr>
+          <w:rFonts w:ascii="Arial" w:hAnsi="Arial" w:cs="Arial"/>
+          <w:i/>
+          <w:sz w:val="24"/>
+          <w:szCs w:val="24"/>
+        </w:rPr>
+        <w:t>Nicolas</w:t>
+      </w:r>
+      <w:proofErr w:type="spellEnd"/>
+      <w:r>
+        <w:rPr>
+          <w:rFonts w:ascii="Arial" w:hAnsi="Arial" w:cs="Arial"/>
+          <w:i/>
+          <w:sz w:val="24"/>
+          <w:szCs w:val="24"/>
+        </w:rPr>
+        <w:t xml:space="preserve">, </w:t>
+      </w:r>
+      <w:proofErr w:type="spellStart"/>
+      <w:r>
+        <w:rPr>
+          <w:rFonts w:ascii="Arial" w:hAnsi="Arial" w:cs="Arial"/>
+          <w:i/>
+          <w:sz w:val="24"/>
+          <w:szCs w:val="24"/>
+        </w:rPr>
+        <w:t>Lopez</w:t>
+      </w:r>
+      <w:proofErr w:type="spellEnd"/>
+      <w:r>
+        <w:rPr>
+          <w:rFonts w:ascii="Arial" w:hAnsi="Arial" w:cs="Arial"/>
+          <w:i/>
+          <w:sz w:val="24"/>
+          <w:szCs w:val="24"/>
+        </w:rPr>
+        <w:t xml:space="preserve"> </w:t>
+      </w:r>
+      <w:proofErr w:type="spellStart"/>
+      <w:r>
+        <w:rPr>
+          <w:rFonts w:ascii="Arial" w:hAnsi="Arial" w:cs="Arial"/>
+          <w:i/>
+          <w:sz w:val="24"/>
+          <w:szCs w:val="24"/>
+        </w:rPr>
+        <w:t>Dario</w:t>
+      </w:r>
+      <w:proofErr w:type="spellEnd"/>
+      <w:r>
+        <w:rPr>
+          <w:rFonts w:ascii="Arial" w:hAnsi="Arial" w:cs="Arial"/>
+          <w:i/>
+          <w:sz w:val="24"/>
+          <w:szCs w:val="24"/>
+        </w:rPr>
+        <w:t>, Salinas Mauro.</w:t>
+      </w:r>
+    </w:p>
+    <w:p>
+      <w:pPr>
+        <w:spacing w:after="0"/>
+        <w:jc w:val="both"/>
+        <w:rPr>
+          <w:rFonts w:ascii="Arial" w:hAnsi="Arial" w:cs="Arial"/>
+          <w:sz w:val="24"/>
+          <w:szCs w:val="24"/>
+        </w:rPr>
+      </w:pPr>
+    </w:p>
+    <w:p>
+      <w:pPr>
+        <w:spacing w:after="0"/>
+        <w:jc w:val="both"/>
+        <w:rPr>
+          <w:rFonts w:ascii="Arial" w:hAnsi="Arial" w:cs="Arial"/>
+          <w:sz w:val="24"/>
+          <w:szCs w:val="24"/>
+        </w:rPr>
+      </w:pPr>
+      <w:r>
+        <w:rPr>
+          <w:rFonts w:ascii="Arial" w:hAnsi="Arial" w:cs="Arial"/>
+          <w:b/>
+          <w:sz w:val="24"/>
+          <w:szCs w:val="24"/>
+        </w:rPr>
+        <w:t xml:space="preserve">Lenguaje de desarrollo: </w:t>
+      </w:r>
+      <w:r>
+        <w:rPr>
+          <w:rFonts w:ascii="Arial" w:hAnsi="Arial" w:cs="Arial"/>
+          <w:sz w:val="24"/>
+          <w:szCs w:val="24"/>
+        </w:rPr>
+        <w:t>PHP, HTML</w:t>
+      </w:r>
+    </w:p>
+    <w:p>
+      <w:pPr>
+        <w:spacing w:after="0"/>
+        <w:jc w:val="both"/>
+        <w:rPr>
+          <w:rFonts w:ascii="Arial" w:hAnsi="Arial" w:cs="Arial"/>
+          <w:sz w:val="24"/>
+          <w:szCs w:val="24"/>
+        </w:rPr>
+      </w:pPr>
+      <w:r>
+        <w:rPr>
+          <w:rFonts w:ascii="Arial" w:hAnsi="Arial" w:cs="Arial"/>
+          <w:b/>
+          <w:sz w:val="24"/>
+          <w:szCs w:val="24"/>
+        </w:rPr>
+        <w:t>Herramientas utilizadas:</w:t>
+      </w:r>
+      <w:r>
+        <w:rPr>
+          <w:rFonts w:ascii="Arial" w:hAnsi="Arial" w:cs="Arial"/>
+          <w:b/>
+          <w:sz w:val="24"/>
+          <w:szCs w:val="24"/>
+        </w:rPr>
+        <w:t xml:space="preserve"> </w:t>
+      </w:r>
+      <w:r>
+        <w:rPr>
+          <w:rFonts w:ascii="Arial" w:hAnsi="Arial" w:cs="Arial"/>
+          <w:sz w:val="24"/>
+          <w:szCs w:val="24"/>
+        </w:rPr>
+        <w:t xml:space="preserve">NetBeans, Symfony, XAMPP Control Panel, </w:t>
+      </w:r>
+      <w:proofErr w:type="spellStart"/>
+      <w:r>
+        <w:rPr>
+          <w:rFonts w:ascii="Arial" w:hAnsi="Arial" w:cs="Arial"/>
+          <w:sz w:val="24"/>
+          <w:szCs w:val="24"/>
+        </w:rPr>
+        <w:t>Git</w:t>
+      </w:r>
+      <w:proofErr w:type="spellEnd"/>
+      <w:r>
+        <w:rPr>
+          <w:rFonts w:ascii="Arial" w:hAnsi="Arial" w:cs="Arial"/>
+          <w:sz w:val="24"/>
+          <w:szCs w:val="24"/>
+        </w:rPr>
+        <w:t xml:space="preserve"> </w:t>
+      </w:r>
+      <w:proofErr w:type="spellStart"/>
+      <w:r>
+        <w:rPr>
+          <w:rFonts w:ascii="Arial" w:hAnsi="Arial" w:cs="Arial"/>
+          <w:sz w:val="24"/>
+          <w:szCs w:val="24"/>
+        </w:rPr>
+        <w:t>Bash</w:t>
+      </w:r>
+      <w:proofErr w:type="spellEnd"/>
+      <w:r>
+        <w:rPr>
+          <w:rFonts w:ascii="Arial" w:hAnsi="Arial" w:cs="Arial"/>
+          <w:sz w:val="24"/>
+          <w:szCs w:val="24"/>
+        </w:rPr>
+        <w:t xml:space="preserve">, </w:t>
+      </w:r>
+      <w:proofErr w:type="spellStart"/>
+      <w:r>
+        <w:rPr>
+          <w:rFonts w:ascii="Arial" w:hAnsi="Arial" w:cs="Arial"/>
+          <w:sz w:val="24"/>
+          <w:szCs w:val="24"/>
+        </w:rPr>
+        <w:t>GitLab</w:t>
+      </w:r>
+      <w:proofErr w:type="spellEnd"/>
+      <w:r>
+        <w:rPr>
+          <w:rFonts w:ascii="Arial" w:hAnsi="Arial" w:cs="Arial"/>
+          <w:sz w:val="24"/>
+          <w:szCs w:val="24"/>
+        </w:rPr>
+        <w:t xml:space="preserve">, </w:t>
+      </w:r>
+      <w:proofErr w:type="spellStart"/>
+      <w:r>
+        <w:rPr>
+          <w:rFonts w:ascii="Arial" w:hAnsi="Arial" w:cs="Arial"/>
+          <w:sz w:val="24"/>
+          <w:szCs w:val="24"/>
+        </w:rPr>
+        <w:t>Bootstrap</w:t>
+      </w:r>
+      <w:proofErr w:type="spellEnd"/>
+      <w:r>
+        <w:rPr>
+          <w:rFonts w:ascii="Arial" w:hAnsi="Arial" w:cs="Arial"/>
+          <w:sz w:val="24"/>
+          <w:szCs w:val="24"/>
+        </w:rPr>
+        <w:t xml:space="preserve"> 3,</w:t>
+      </w:r>
+      <w:r>
+        <w:rPr>
+          <w:rFonts w:ascii="Arial" w:hAnsi="Arial" w:cs="Arial"/>
+          <w:sz w:val="24"/>
+          <w:szCs w:val="24"/>
+        </w:rPr>
+        <w:t xml:space="preserve"> phpMyAdmin,</w:t>
+      </w:r>
       <w:bookmarkStart w:id="0" w:name="_GoBack"/>
-      <w:r>
-        <w:rPr>
-          <w:sz w:val="72"/>
-          <w:szCs w:val="72"/>
-        </w:rPr>
-        <w:br/>
-      </w:r>
       <w:bookmarkEnd w:id="0"/>
-      <w:r>
-        <w:rPr>
-          <w:sz w:val="72"/>
-          <w:szCs w:val="72"/>
-        </w:rPr>
-        <w:br/>
-        <w:t xml:space="preserve">Este proyecto </w:t>
-      </w:r>
-      <w:proofErr w:type="spellStart"/>
-      <w:r>
-        <w:rPr>
-          <w:sz w:val="72"/>
-          <w:szCs w:val="72"/>
-        </w:rPr>
-        <w:t>esta</w:t>
-      </w:r>
-      <w:proofErr w:type="spellEnd"/>
-      <w:r>
-        <w:rPr>
-          <w:sz w:val="72"/>
-          <w:szCs w:val="72"/>
-        </w:rPr>
-        <w:t xml:space="preserve"> destinado a ayudar a los estudiantes para la organización de los horarios de cursada </w:t>
-      </w:r>
-      <w:proofErr w:type="spellStart"/>
-      <w:r>
-        <w:rPr>
-          <w:sz w:val="72"/>
-          <w:szCs w:val="72"/>
-        </w:rPr>
-        <w:t>bla</w:t>
-      </w:r>
-      <w:proofErr w:type="spellEnd"/>
-      <w:r>
-        <w:rPr>
-          <w:sz w:val="72"/>
-          <w:szCs w:val="72"/>
+    </w:p>
+    <w:p>
+      <w:pPr>
+        <w:spacing w:after="0"/>
+        <w:jc w:val="both"/>
+        <w:rPr>
+          <w:rFonts w:ascii="Arial" w:hAnsi="Arial" w:cs="Arial"/>
+          <w:sz w:val="24"/>
+          <w:szCs w:val="24"/>
+        </w:rPr>
+      </w:pPr>
+    </w:p>
+    <w:p>
+      <w:pPr>
+        <w:spacing w:after="0"/>
+        <w:jc w:val="both"/>
+        <w:rPr>
+          <w:rFonts w:ascii="Arial" w:hAnsi="Arial" w:cs="Arial"/>
+          <w:sz w:val="24"/>
+          <w:szCs w:val="24"/>
+        </w:rPr>
+      </w:pPr>
+      <w:r>
+        <w:rPr>
+          <w:rFonts w:ascii="Arial" w:hAnsi="Arial" w:cs="Arial"/>
+          <w:b/>
+          <w:sz w:val="24"/>
+          <w:szCs w:val="24"/>
+        </w:rPr>
+        <w:t>Síntesis:</w:t>
+      </w:r>
+      <w:r>
+        <w:rPr>
+          <w:rFonts w:ascii="Arial" w:hAnsi="Arial" w:cs="Arial"/>
+          <w:sz w:val="24"/>
+          <w:szCs w:val="24"/>
         </w:rPr>
         <w:t xml:space="preserve"> </w:t>
       </w:r>
-      <w:proofErr w:type="spellStart"/>
-      <w:r>
-        <w:rPr>
-          <w:sz w:val="72"/>
-          <w:szCs w:val="72"/>
-        </w:rPr>
-        <w:t>bla</w:t>
-      </w:r>
-      <w:proofErr w:type="spellEnd"/>
-      <w:r>
-        <w:rPr>
-          <w:sz w:val="72"/>
-          <w:szCs w:val="72"/>
-        </w:rPr>
-        <w:t xml:space="preserve"> </w:t>
-      </w:r>
-      <w:proofErr w:type="spellStart"/>
-      <w:r>
-        <w:rPr>
-          <w:sz w:val="72"/>
-          <w:szCs w:val="72"/>
-        </w:rPr>
-        <w:t>bla</w:t>
-      </w:r>
-      <w:proofErr w:type="spellEnd"/>
+      <w:r>
+        <w:rPr>
+          <w:rFonts w:ascii="Arial" w:hAnsi="Arial" w:cs="Arial"/>
+          <w:sz w:val="24"/>
+          <w:szCs w:val="24"/>
+        </w:rPr>
+        <w:t xml:space="preserve">Nuestro proyecto de desarrollo elegido en la asignatura Proyecto de Software de la Universidad Nacional Arturo Jauretche, a cargo del Ingeniero Oscar </w:t>
+      </w:r>
+      <w:r>
+        <w:rPr>
+          <w:rFonts w:ascii="Arial" w:hAnsi="Arial" w:cs="Arial"/>
+          <w:sz w:val="24"/>
+          <w:szCs w:val="24"/>
+        </w:rPr>
+        <w:t xml:space="preserve">L. </w:t>
+      </w:r>
+      <w:r>
+        <w:rPr>
+          <w:rFonts w:ascii="Arial" w:hAnsi="Arial" w:cs="Arial"/>
+          <w:sz w:val="24"/>
+          <w:szCs w:val="24"/>
+        </w:rPr>
+        <w:t>Cortes Br</w:t>
+      </w:r>
+      <w:r>
+        <w:rPr>
+          <w:rFonts w:ascii="Arial" w:hAnsi="Arial" w:cs="Arial"/>
+          <w:sz w:val="24"/>
+          <w:szCs w:val="24"/>
+        </w:rPr>
+        <w:t>acho, se trata de un planificador de materias universitarias. El alumno (cliente de nuestra aplicación) deberá poder acceder a nuestro sistema para o</w:t>
+      </w:r>
+      <w:r>
+        <w:rPr>
+          <w:rFonts w:ascii="Arial" w:hAnsi="Arial" w:cs="Arial"/>
+          <w:sz w:val="24"/>
+          <w:szCs w:val="24"/>
+        </w:rPr>
+        <w:t>btener las comisiones de las materias que desea cursar y que mejor se adapten a sus itinerarios</w:t>
+      </w:r>
+      <w:r>
+        <w:rPr>
+          <w:rFonts w:ascii="Arial" w:hAnsi="Arial" w:cs="Arial"/>
+          <w:sz w:val="24"/>
+          <w:szCs w:val="24"/>
+        </w:rPr>
+        <w:t xml:space="preserve"> personales, pudiendo filtrarlas por turnos en lo que la persona no pueda asistir a la universidad.</w:t>
+      </w:r>
+    </w:p>
+    <w:p>
+      <w:pPr>
+        <w:spacing w:after="0"/>
+        <w:jc w:val="both"/>
+        <w:rPr>
+          <w:rFonts w:ascii="Arial" w:hAnsi="Arial" w:cs="Arial"/>
+          <w:sz w:val="24"/>
+          <w:szCs w:val="24"/>
+        </w:rPr>
+      </w:pPr>
+      <w:r>
+        <w:rPr>
+          <w:rFonts w:ascii="Arial" w:hAnsi="Arial" w:cs="Arial"/>
+          <w:sz w:val="24"/>
+          <w:szCs w:val="24"/>
+        </w:rPr>
+        <w:t>La idea de nuestra aplicación web surgió a partir de la problemática que se produce al inicio de cada cuatrimestre cuando se debe inscribir a las materias a través del sistema interuniversitario Guaraní. El cual muchísimas veces falla debido al gran número de alumnos que intenta ingresar a la misma hora y día para poder anotarse, desde esa base buscamos facilitarle la inscripción a todos los alumnos ofreciéndole las mejores y distintas alternativas a la hora de elegir las comisiones que desea cursar.</w:t>
+      </w:r>
     </w:p>
     <w:sectPr>
       <w:pgSz w:w="11906" w:h="16838"/>
@@ -602,6 +1100,17 @@
       <w:szCs w:val="26"/>
     </w:rPr>
   </w:style>
+  <w:style w:type="paragraph" w:styleId="Prrafodelista">
+    <w:name w:val="List Paragraph"/>
+    <w:basedOn w:val="Normal"/>
+    <w:uiPriority w:val="34"/>
+    <w:qFormat/>
+    <w:rsid w:val="00022DF8"/>
+    <w:pPr>
+      <w:ind w:left="720"/>
+      <w:contextualSpacing/>
+    </w:pPr>
+  </w:style>
 </w:styles>
 </file>
 

</xml_diff>

<commit_message>
modifico el archivo .doc
</commit_message>
<xml_diff>
--- a/OrgHelper.docx
+++ b/OrgHelper.docx
@@ -295,17 +295,15 @@
         </w:rPr>
         <w:t xml:space="preserve">, </w:t>
       </w:r>
-      <w:proofErr w:type="spellStart"/>
-      <w:r>
-        <w:rPr>
-          <w:rFonts w:ascii="Arial" w:hAnsi="Arial" w:cs="Arial"/>
-          <w:i/>
-          <w:sz w:val="24"/>
-          <w:szCs w:val="24"/>
-        </w:rPr>
-        <w:t>Lopez</w:t>
-      </w:r>
-      <w:proofErr w:type="spellEnd"/>
+      <w:r>
+        <w:rPr>
+          <w:rFonts w:ascii="Arial" w:hAnsi="Arial" w:cs="Arial"/>
+          <w:i/>
+          <w:sz w:val="24"/>
+          <w:szCs w:val="24"/>
+        </w:rPr>
+        <w:t>López</w:t>
+      </w:r>
       <w:r>
         <w:rPr>
           <w:rFonts w:ascii="Arial" w:hAnsi="Arial" w:cs="Arial"/>
@@ -315,17 +313,15 @@
         </w:rPr>
         <w:t xml:space="preserve"> </w:t>
       </w:r>
-      <w:proofErr w:type="spellStart"/>
-      <w:r>
-        <w:rPr>
-          <w:rFonts w:ascii="Arial" w:hAnsi="Arial" w:cs="Arial"/>
-          <w:i/>
-          <w:sz w:val="24"/>
-          <w:szCs w:val="24"/>
-        </w:rPr>
-        <w:t>Dario</w:t>
-      </w:r>
-      <w:proofErr w:type="spellEnd"/>
+      <w:r>
+        <w:rPr>
+          <w:rFonts w:ascii="Arial" w:hAnsi="Arial" w:cs="Arial"/>
+          <w:i/>
+          <w:sz w:val="24"/>
+          <w:szCs w:val="24"/>
+        </w:rPr>
+        <w:t>Darío</w:t>
+      </w:r>
       <w:r>
         <w:rPr>
           <w:rFonts w:ascii="Arial" w:hAnsi="Arial" w:cs="Arial"/>
@@ -355,6 +351,7 @@
           <w:rFonts w:ascii="Arial" w:hAnsi="Arial" w:cs="Arial"/>
           <w:sz w:val="24"/>
           <w:szCs w:val="24"/>
+          <w:u w:val="single"/>
         </w:rPr>
       </w:pPr>
       <w:r>
@@ -372,7 +369,15 @@
           <w:sz w:val="24"/>
           <w:szCs w:val="24"/>
         </w:rPr>
-        <w:t>PHP, HTML</w:t>
+        <w:t xml:space="preserve">PHP, </w:t>
+      </w:r>
+      <w:r>
+        <w:rPr>
+          <w:rFonts w:ascii="Arial" w:hAnsi="Arial" w:cs="Arial"/>
+          <w:sz w:val="24"/>
+          <w:szCs w:val="24"/>
+        </w:rPr>
+        <w:t>SQL, JavaScript</w:t>
       </w:r>
     </w:p>
     <w:p>
@@ -409,18 +414,24 @@
           <w:sz w:val="24"/>
           <w:szCs w:val="24"/>
         </w:rPr>
-        <w:t xml:space="preserve">NetBeans, Symfony, XAMPP Control Panel, </w:t>
-      </w:r>
-      <w:proofErr w:type="spellStart"/>
-      <w:r>
-        <w:rPr>
-          <w:rFonts w:ascii="Arial" w:hAnsi="Arial" w:cs="Arial"/>
-          <w:sz w:val="24"/>
-          <w:szCs w:val="24"/>
-        </w:rPr>
-        <w:t>Git</w:t>
-      </w:r>
-      <w:proofErr w:type="spellEnd"/>
+        <w:t xml:space="preserve">NetBeans, </w:t>
+      </w:r>
+      <w:r>
+        <w:rPr>
+          <w:rFonts w:ascii="Arial" w:hAnsi="Arial" w:cs="Arial"/>
+          <w:sz w:val="24"/>
+          <w:szCs w:val="24"/>
+        </w:rPr>
+        <w:t>XAMPP</w:t>
+      </w:r>
+      <w:r>
+        <w:rPr>
+          <w:rFonts w:ascii="Arial" w:hAnsi="Arial" w:cs="Arial"/>
+          <w:sz w:val="24"/>
+          <w:szCs w:val="24"/>
+        </w:rPr>
+        <w:t>, Symfony,</w:t>
+      </w:r>
       <w:r>
         <w:rPr>
           <w:rFonts w:ascii="Arial" w:hAnsi="Arial" w:cs="Arial"/>
@@ -429,43 +440,6 @@
         </w:rPr>
         <w:t xml:space="preserve"> </w:t>
       </w:r>
-      <w:proofErr w:type="spellStart"/>
-      <w:r>
-        <w:rPr>
-          <w:rFonts w:ascii="Arial" w:hAnsi="Arial" w:cs="Arial"/>
-          <w:sz w:val="24"/>
-          <w:szCs w:val="24"/>
-        </w:rPr>
-        <w:t>Bash</w:t>
-      </w:r>
-      <w:proofErr w:type="spellEnd"/>
-      <w:r>
-        <w:rPr>
-          <w:rFonts w:ascii="Arial" w:hAnsi="Arial" w:cs="Arial"/>
-          <w:sz w:val="24"/>
-          <w:szCs w:val="24"/>
-        </w:rPr>
-        <w:t xml:space="preserve">, </w:t>
-      </w:r>
-      <w:proofErr w:type="spellStart"/>
-      <w:r>
-        <w:rPr>
-          <w:rFonts w:ascii="Arial" w:hAnsi="Arial" w:cs="Arial"/>
-          <w:sz w:val="24"/>
-          <w:szCs w:val="24"/>
-        </w:rPr>
-        <w:t>GitLab</w:t>
-      </w:r>
-      <w:proofErr w:type="spellEnd"/>
-      <w:r>
-        <w:rPr>
-          <w:rFonts w:ascii="Arial" w:hAnsi="Arial" w:cs="Arial"/>
-          <w:sz w:val="24"/>
-          <w:szCs w:val="24"/>
-        </w:rPr>
-        <w:t xml:space="preserve">, </w:t>
-      </w:r>
-      <w:proofErr w:type="spellStart"/>
       <w:r>
         <w:rPr>
           <w:rFonts w:ascii="Arial" w:hAnsi="Arial" w:cs="Arial"/>
@@ -474,25 +448,30 @@
         </w:rPr>
         <w:t>Bootstrap</w:t>
       </w:r>
-      <w:proofErr w:type="spellEnd"/>
-      <w:r>
-        <w:rPr>
-          <w:rFonts w:ascii="Arial" w:hAnsi="Arial" w:cs="Arial"/>
-          <w:sz w:val="24"/>
-          <w:szCs w:val="24"/>
-        </w:rPr>
-        <w:t xml:space="preserve"> 3,</w:t>
-      </w:r>
-      <w:r>
-        <w:rPr>
-          <w:rFonts w:ascii="Arial" w:hAnsi="Arial" w:cs="Arial"/>
-          <w:sz w:val="24"/>
-          <w:szCs w:val="24"/>
-        </w:rPr>
-        <w:t xml:space="preserve"> phpMyAdmin,</w:t>
-      </w:r>
-      <w:bookmarkStart w:id="0" w:name="_GoBack"/>
-      <w:bookmarkEnd w:id="0"/>
+      <w:r>
+        <w:rPr>
+          <w:rFonts w:ascii="Arial" w:hAnsi="Arial" w:cs="Arial"/>
+          <w:sz w:val="24"/>
+          <w:szCs w:val="24"/>
+        </w:rPr>
+        <w:t>, Git, GitLab</w:t>
+      </w:r>
+      <w:r>
+        <w:rPr>
+          <w:rFonts w:ascii="Arial" w:hAnsi="Arial" w:cs="Arial"/>
+          <w:sz w:val="24"/>
+          <w:szCs w:val="24"/>
+        </w:rPr>
+        <w:t>,</w:t>
+      </w:r>
+      <w:r>
+        <w:rPr>
+          <w:rFonts w:ascii="Arial" w:hAnsi="Arial" w:cs="Arial"/>
+          <w:sz w:val="24"/>
+          <w:szCs w:val="24"/>
+        </w:rPr>
+        <w:t xml:space="preserve"> MySQL</w:t>
+      </w:r>
     </w:p>
     <w:p>
       <w:pPr>
@@ -587,17 +566,73 @@
         <w:jc w:val="both"/>
         <w:rPr>
           <w:rFonts w:ascii="Arial" w:hAnsi="Arial" w:cs="Arial"/>
+          <w:color w:val="FF0000"/>
           <w:sz w:val="24"/>
           <w:szCs w:val="24"/>
         </w:rPr>
       </w:pPr>
-      <w:r>
-        <w:rPr>
-          <w:rFonts w:ascii="Arial" w:hAnsi="Arial" w:cs="Arial"/>
-          <w:sz w:val="24"/>
-          <w:szCs w:val="24"/>
-        </w:rPr>
-        <w:t>La idea de nuestra aplicación web surgió a partir de la problemática que se produce al inicio de cada cuatrimestre cuando se debe inscribir a las materias a través del sistema interuniversitario Guaraní. El cual muchísimas veces falla debido al gran número de alumnos que intenta ingresar a la misma hora y día para poder anotarse, desde esa base buscamos facilitarle la inscripción a todos los alumnos ofreciéndole las mejores y distintas alternativas a la hora de elegir las comisiones que desea cursar.</w:t>
+      <w:bookmarkStart w:id="0" w:name="_GoBack"/>
+      <w:r>
+        <w:rPr>
+          <w:rFonts w:ascii="Arial" w:hAnsi="Arial" w:cs="Arial"/>
+          <w:sz w:val="24"/>
+          <w:szCs w:val="24"/>
+        </w:rPr>
+        <w:t xml:space="preserve">La idea de nuestra aplicación web surgió a partir de la problemática que se </w:t>
+      </w:r>
+      <w:bookmarkEnd w:id="0"/>
+      <w:r>
+        <w:rPr>
+          <w:rFonts w:ascii="Arial" w:hAnsi="Arial" w:cs="Arial"/>
+          <w:sz w:val="24"/>
+          <w:szCs w:val="24"/>
+        </w:rPr>
+        <w:t>produce al inicio de cada cuatrimestre cuando se debe inscribir a las materias a través del sistema interuniversitario Guaraní. El cual muchísimas veces falla debido al gran número de alumnos que intenta ingresar a la misma hora y día para poder anotarse, desde esa base buscamos facilitarle la inscripción a todos los alumnos ofreciéndole las mejores y distintas alternativas a la hora de elegir las comisiones que desea cursar.</w:t>
+      </w:r>
+      <w:r>
+        <w:rPr>
+          <w:rFonts w:ascii="Arial" w:hAnsi="Arial" w:cs="Arial"/>
+          <w:sz w:val="24"/>
+          <w:szCs w:val="24"/>
+        </w:rPr>
+        <w:t xml:space="preserve"> </w:t>
+      </w:r>
+      <w:r>
+        <w:rPr>
+          <w:rFonts w:ascii="Arial" w:hAnsi="Arial" w:cs="Arial"/>
+          <w:color w:val="FF0000"/>
+          <w:sz w:val="24"/>
+          <w:szCs w:val="24"/>
+        </w:rPr>
+        <w:br/>
+        <w:t xml:space="preserve">Además, la aplicación contara con un </w:t>
+      </w:r>
+      <w:r>
+        <w:rPr>
+          <w:rFonts w:ascii="Arial" w:hAnsi="Arial" w:cs="Arial"/>
+          <w:color w:val="FF0000"/>
+          <w:sz w:val="24"/>
+          <w:szCs w:val="24"/>
+        </w:rPr>
+        <w:t>módulo</w:t>
+      </w:r>
+      <w:r>
+        <w:rPr>
+          <w:rFonts w:ascii="Arial" w:hAnsi="Arial" w:cs="Arial"/>
+          <w:color w:val="FF0000"/>
+          <w:sz w:val="24"/>
+          <w:szCs w:val="24"/>
+        </w:rPr>
+        <w:t xml:space="preserve"> donde los alumnos a modo de encuesta pueden armar su cursada ideal, propuesta que de tener buena aceptación puede </w:t>
+      </w:r>
+      <w:r>
+        <w:rPr>
+          <w:rFonts w:ascii="Arial" w:hAnsi="Arial" w:cs="Arial"/>
+          <w:color w:val="FF0000"/>
+          <w:sz w:val="24"/>
+          <w:szCs w:val="24"/>
+        </w:rPr>
+        <w:t>ser utilizada a modo de censo para poder organizar una oferta horaria lo más eficiente posible.</w:t>
       </w:r>
     </w:p>
     <w:sectPr>

</xml_diff>

<commit_message>
siempre seras salinas para mi
</commit_message>
<xml_diff>
--- a/OrgHelper.docx
+++ b/OrgHelper.docx
@@ -329,7 +329,18 @@
           <w:sz w:val="24"/>
           <w:szCs w:val="24"/>
         </w:rPr>
-        <w:t>, Salinas Mauro.</w:t>
+        <w:t>, Salina</w:t>
+      </w:r>
+      <w:bookmarkStart w:id="0" w:name="_GoBack"/>
+      <w:bookmarkEnd w:id="0"/>
+      <w:r>
+        <w:rPr>
+          <w:rFonts w:ascii="Arial" w:hAnsi="Arial" w:cs="Arial"/>
+          <w:i/>
+          <w:sz w:val="24"/>
+          <w:szCs w:val="24"/>
+        </w:rPr>
+        <w:t xml:space="preserve"> Mauro.</w:t>
       </w:r>
     </w:p>
     <w:p>
@@ -422,15 +433,7 @@
           <w:sz w:val="24"/>
           <w:szCs w:val="24"/>
         </w:rPr>
-        <w:t>XAMPP</w:t>
-      </w:r>
-      <w:r>
-        <w:rPr>
-          <w:rFonts w:ascii="Arial" w:hAnsi="Arial" w:cs="Arial"/>
-          <w:sz w:val="24"/>
-          <w:szCs w:val="24"/>
-        </w:rPr>
-        <w:t>, Symfony,</w:t>
+        <w:t>XAMPP, Symfony,</w:t>
       </w:r>
       <w:r>
         <w:rPr>
@@ -446,15 +449,7 @@
           <w:sz w:val="24"/>
           <w:szCs w:val="24"/>
         </w:rPr>
-        <w:t>Bootstrap</w:t>
-      </w:r>
-      <w:r>
-        <w:rPr>
-          <w:rFonts w:ascii="Arial" w:hAnsi="Arial" w:cs="Arial"/>
-          <w:sz w:val="24"/>
-          <w:szCs w:val="24"/>
-        </w:rPr>
-        <w:t>, Git, GitLab</w:t>
+        <w:t>Bootstrap, Git, GitLab</w:t>
       </w:r>
       <w:r>
         <w:rPr>
@@ -571,23 +566,13 @@
           <w:szCs w:val="24"/>
         </w:rPr>
       </w:pPr>
-      <w:bookmarkStart w:id="0" w:name="_GoBack"/>
-      <w:r>
-        <w:rPr>
-          <w:rFonts w:ascii="Arial" w:hAnsi="Arial" w:cs="Arial"/>
-          <w:sz w:val="24"/>
-          <w:szCs w:val="24"/>
-        </w:rPr>
-        <w:t xml:space="preserve">La idea de nuestra aplicación web surgió a partir de la problemática que se </w:t>
-      </w:r>
-      <w:bookmarkEnd w:id="0"/>
-      <w:r>
-        <w:rPr>
-          <w:rFonts w:ascii="Arial" w:hAnsi="Arial" w:cs="Arial"/>
-          <w:sz w:val="24"/>
-          <w:szCs w:val="24"/>
-        </w:rPr>
-        <w:t>produce al inicio de cada cuatrimestre cuando se debe inscribir a las materias a través del sistema interuniversitario Guaraní. El cual muchísimas veces falla debido al gran número de alumnos que intenta ingresar a la misma hora y día para poder anotarse, desde esa base buscamos facilitarle la inscripción a todos los alumnos ofreciéndole las mejores y distintas alternativas a la hora de elegir las comisiones que desea cursar.</w:t>
+      <w:r>
+        <w:rPr>
+          <w:rFonts w:ascii="Arial" w:hAnsi="Arial" w:cs="Arial"/>
+          <w:sz w:val="24"/>
+          <w:szCs w:val="24"/>
+        </w:rPr>
+        <w:t>La idea de nuestra aplicación web surgió a partir de la problemática que se produce al inicio de cada cuatrimestre cuando se debe inscribir a las materias a través del sistema interuniversitario Guaraní. El cual muchísimas veces falla debido al gran número de alumnos que intenta ingresar a la misma hora y día para poder anotarse, desde esa base buscamos facilitarle la inscripción a todos los alumnos ofreciéndole las mejores y distintas alternativas a la hora de elegir las comisiones que desea cursar.</w:t>
       </w:r>
       <w:r>
         <w:rPr>

</xml_diff>